<commit_message>
Hvem tager hvad - Interessentanlyse
</commit_message>
<xml_diff>
--- a/Interessentanalyse.docx
+++ b/Interessentanalyse.docx
@@ -6,6 +6,7 @@
       <w:pPr>
         <w:jc w:val="center"/>
         <w:rPr>
+          <w:rFonts w:hint="eastAsia"/>
           <w:b/>
           <w:sz w:val="32"/>
         </w:rPr>
@@ -22,75 +23,11 @@
       <w:pPr>
         <w:jc w:val="center"/>
         <w:rPr>
+          <w:rFonts w:hint="eastAsia"/>
           <w:b/>
           <w:sz w:val="32"/>
         </w:rPr>
       </w:pPr>
-    </w:p>
-    <w:p>
-      <w:pPr>
-        <w:pStyle w:val="ListParagraph"/>
-        <w:numPr>
-          <w:ilvl w:val="0"/>
-          <w:numId w:val="1"/>
-        </w:numPr>
-      </w:pPr>
-      <w:r>
-        <w:t>Hjemmeplejen</w:t>
-      </w:r>
-      <w:r>
-        <w:t xml:space="preserve"> (organisation, penge)</w:t>
-      </w:r>
-    </w:p>
-    <w:p>
-      <w:pPr>
-        <w:pStyle w:val="ListParagraph"/>
-        <w:numPr>
-          <w:ilvl w:val="0"/>
-          <w:numId w:val="1"/>
-        </w:numPr>
-      </w:pPr>
-      <w:r>
-        <w:t xml:space="preserve">Disponenten </w:t>
-      </w:r>
-      <w:bookmarkStart w:id="0" w:name="_GoBack"/>
-      <w:bookmarkEnd w:id="0"/>
-    </w:p>
-    <w:p>
-      <w:pPr>
-        <w:pStyle w:val="ListParagraph"/>
-        <w:numPr>
-          <w:ilvl w:val="0"/>
-          <w:numId w:val="1"/>
-        </w:numPr>
-      </w:pPr>
-      <w:r>
-        <w:t>Hjemmehjælperen</w:t>
-      </w:r>
-    </w:p>
-    <w:p>
-      <w:pPr>
-        <w:pStyle w:val="ListParagraph"/>
-        <w:numPr>
-          <w:ilvl w:val="0"/>
-          <w:numId w:val="1"/>
-        </w:numPr>
-      </w:pPr>
-      <w:r>
-        <w:t>De ældre</w:t>
-      </w:r>
-    </w:p>
-    <w:p>
-      <w:pPr>
-        <w:pStyle w:val="ListParagraph"/>
-        <w:numPr>
-          <w:ilvl w:val="0"/>
-          <w:numId w:val="1"/>
-        </w:numPr>
-      </w:pPr>
-      <w:r>
-        <w:t>Kommunen</w:t>
-      </w:r>
     </w:p>
     <w:p>
       <w:pPr>
@@ -104,13 +41,13 @@
         </w:rPr>
       </w:pPr>
       <w:r>
-        <w:t>De ældre</w:t>
-      </w:r>
-      <w:r>
-        <w:rPr>
-          <w:rFonts w:hint="eastAsia"/>
-        </w:rPr>
-        <w:t>s familier</w:t>
+        <w:t>Hjemmeplejen</w:t>
+      </w:r>
+      <w:r>
+        <w:t xml:space="preserve"> (organisation, penge)</w:t>
+      </w:r>
+      <w:r>
+        <w:t xml:space="preserve"> – Mark </w:t>
       </w:r>
     </w:p>
     <w:p>
@@ -120,10 +57,114 @@
           <w:ilvl w:val="0"/>
           <w:numId w:val="1"/>
         </w:numPr>
+        <w:rPr>
+          <w:rFonts w:hint="eastAsia"/>
+        </w:rPr>
+      </w:pPr>
+      <w:r>
+        <w:t xml:space="preserve">Disponenten </w:t>
+      </w:r>
+      <w:r>
+        <w:t xml:space="preserve">– Mark </w:t>
+      </w:r>
+    </w:p>
+    <w:p>
+      <w:pPr>
+        <w:pStyle w:val="ListParagraph"/>
+        <w:numPr>
+          <w:ilvl w:val="0"/>
+          <w:numId w:val="1"/>
+        </w:numPr>
+        <w:rPr>
+          <w:rFonts w:hint="eastAsia"/>
+        </w:rPr>
+      </w:pPr>
+      <w:r>
+        <w:t>Hjemmehjælperen</w:t>
+      </w:r>
+      <w:r>
+        <w:t xml:space="preserve"> – mark </w:t>
+      </w:r>
+    </w:p>
+    <w:p>
+      <w:pPr>
+        <w:pStyle w:val="ListParagraph"/>
+        <w:numPr>
+          <w:ilvl w:val="0"/>
+          <w:numId w:val="1"/>
+        </w:numPr>
+        <w:rPr>
+          <w:rFonts w:hint="eastAsia"/>
+        </w:rPr>
+      </w:pPr>
+      <w:r>
+        <w:t>De ældre</w:t>
+      </w:r>
+      <w:r>
+        <w:t xml:space="preserve"> – Karrar </w:t>
+      </w:r>
+    </w:p>
+    <w:p>
+      <w:pPr>
+        <w:pStyle w:val="ListParagraph"/>
+        <w:numPr>
+          <w:ilvl w:val="0"/>
+          <w:numId w:val="1"/>
+        </w:numPr>
+        <w:rPr>
+          <w:rFonts w:hint="eastAsia"/>
+        </w:rPr>
+      </w:pPr>
+      <w:r>
+        <w:t>Kommunen</w:t>
+      </w:r>
+      <w:r>
+        <w:t xml:space="preserve"> – Karrar </w:t>
+      </w:r>
+    </w:p>
+    <w:p>
+      <w:pPr>
+        <w:pStyle w:val="ListParagraph"/>
+        <w:numPr>
+          <w:ilvl w:val="0"/>
+          <w:numId w:val="1"/>
+        </w:numPr>
+        <w:rPr>
+          <w:rFonts w:hint="eastAsia"/>
+        </w:rPr>
+      </w:pPr>
+      <w:r>
+        <w:t>De ældre</w:t>
+      </w:r>
+      <w:r>
+        <w:rPr>
+          <w:rFonts w:hint="eastAsia"/>
+        </w:rPr>
+        <w:t>s familier</w:t>
+      </w:r>
+      <w:r>
+        <w:t xml:space="preserve"> – Karrar </w:t>
+      </w:r>
+    </w:p>
+    <w:p>
+      <w:pPr>
+        <w:pStyle w:val="ListParagraph"/>
+        <w:numPr>
+          <w:ilvl w:val="0"/>
+          <w:numId w:val="1"/>
+        </w:numPr>
+        <w:rPr>
+          <w:rFonts w:hint="eastAsia"/>
+        </w:rPr>
       </w:pPr>
       <w:r>
         <w:t>Politik (bedre velfærd)</w:t>
       </w:r>
+      <w:r>
+        <w:t xml:space="preserve"> – Karrar </w:t>
+      </w:r>
+      <w:bookmarkStart w:id="0" w:name="_GoBack"/>
+      <w:bookmarkEnd w:id="0"/>
     </w:p>
     <w:sectPr>
       <w:pgSz w:w="11900" w:h="16840"/>

</xml_diff>